<commit_message>
Login Controller created 48min
</commit_message>
<xml_diff>
--- a/Features.docx
+++ b/Features.docx
@@ -12,8 +12,233 @@
         <w:rPr>
           <w:lang w:val="en-US"/>
         </w:rPr>
-        <w:t>In backend we have used :</w:t>
-      </w:r>
+        <w:drawing>
+          <wp:inline distT="0" distB="0" distL="0" distR="0" wp14:anchorId="6B75C2CA" wp14:editId="388AADCA">
+            <wp:extent cx="3224931" cy="1491343"/>
+            <wp:effectExtent l="0" t="0" r="0" b="0"/>
+            <wp:docPr id="983913529" name="Picture 1"/>
+            <wp:cNvGraphicFramePr>
+              <a:graphicFrameLocks xmlns:a="http://schemas.openxmlformats.org/drawingml/2006/main" noChangeAspect="1"/>
+            </wp:cNvGraphicFramePr>
+            <a:graphic xmlns:a="http://schemas.openxmlformats.org/drawingml/2006/main">
+              <a:graphicData uri="http://schemas.openxmlformats.org/drawingml/2006/picture">
+                <pic:pic xmlns:pic="http://schemas.openxmlformats.org/drawingml/2006/picture">
+                  <pic:nvPicPr>
+                    <pic:cNvPr id="983913529" name=""/>
+                    <pic:cNvPicPr/>
+                  </pic:nvPicPr>
+                  <pic:blipFill>
+                    <a:blip r:embed="rId5"/>
+                    <a:stretch>
+                      <a:fillRect/>
+                    </a:stretch>
+                  </pic:blipFill>
+                  <pic:spPr>
+                    <a:xfrm>
+                      <a:off x="0" y="0"/>
+                      <a:ext cx="3233258" cy="1495194"/>
+                    </a:xfrm>
+                    <a:prstGeom prst="rect">
+                      <a:avLst/>
+                    </a:prstGeom>
+                  </pic:spPr>
+                </pic:pic>
+              </a:graphicData>
+            </a:graphic>
+          </wp:inline>
+        </w:drawing>
+      </w:r>
+    </w:p>
+    <w:p>
+      <w:pPr>
+        <w:rPr>
+          <w:b/>
+          <w:bCs/>
+          <w:u w:val="single"/>
+          <w:lang w:val="en-US"/>
+        </w:rPr>
+      </w:pPr>
+      <w:r>
+        <w:rPr>
+          <w:b/>
+          <w:bCs/>
+          <w:u w:val="single"/>
+          <w:lang w:val="en-US"/>
+        </w:rPr>
+        <w:t>Frontend</w:t>
+      </w:r>
+    </w:p>
+    <w:p>
+      <w:pPr>
+        <w:rPr>
+          <w:b/>
+          <w:bCs/>
+          <w:u w:val="single"/>
+          <w:lang w:val="en-US"/>
+        </w:rPr>
+      </w:pPr>
+      <w:r>
+        <w:rPr>
+          <w:b/>
+          <w:bCs/>
+        </w:rPr>
+        <w:t>React JS:</w:t>
+      </w:r>
+      <w:r>
+        <w:t xml:space="preserve"> A JavaScript library for building interactive user interfaces using reusable components.</w:t>
+      </w:r>
+    </w:p>
+    <w:p>
+      <w:r>
+        <w:rPr>
+          <w:b/>
+          <w:bCs/>
+        </w:rPr>
+        <w:t>T</w:t>
+      </w:r>
+      <w:r>
+        <w:rPr>
+          <w:b/>
+          <w:bCs/>
+        </w:rPr>
+        <w:t>ailwind CSS:</w:t>
+      </w:r>
+      <w:r>
+        <w:t xml:space="preserve"> A utility-first CSS framework for rapidly styling web applications with pre-defined classes.</w:t>
+      </w:r>
+    </w:p>
+    <w:p>
+      <w:proofErr w:type="spellStart"/>
+      <w:r>
+        <w:rPr>
+          <w:b/>
+          <w:bCs/>
+        </w:rPr>
+        <w:t>Zustand</w:t>
+      </w:r>
+      <w:proofErr w:type="spellEnd"/>
+      <w:r>
+        <w:rPr>
+          <w:b/>
+          <w:bCs/>
+        </w:rPr>
+        <w:t>:</w:t>
+      </w:r>
+      <w:r>
+        <w:t xml:space="preserve"> A lightweight state management library for React applications, offering a simple API for managing app state.</w:t>
+      </w:r>
+    </w:p>
+    <w:p>
+      <w:r>
+        <w:rPr>
+          <w:b/>
+          <w:bCs/>
+        </w:rPr>
+        <w:t>Daisy UI:</w:t>
+      </w:r>
+      <w:r>
+        <w:t xml:space="preserve"> A component library built on Tailwind CSS, providing pre-designed and customizable UI components.</w:t>
+      </w:r>
+    </w:p>
+    <w:p/>
+    <w:p>
+      <w:pPr>
+        <w:rPr>
+          <w:b/>
+          <w:bCs/>
+          <w:u w:val="single"/>
+          <w:lang w:val="en-US"/>
+        </w:rPr>
+      </w:pPr>
+      <w:r>
+        <w:rPr>
+          <w:b/>
+          <w:bCs/>
+          <w:u w:val="single"/>
+          <w:lang w:val="en-US"/>
+        </w:rPr>
+        <w:t>Backend</w:t>
+      </w:r>
+    </w:p>
+    <w:p>
+      <w:pPr>
+        <w:rPr>
+          <w:lang w:val="en-US"/>
+        </w:rPr>
+      </w:pPr>
+      <w:r>
+        <w:rPr>
+          <w:lang w:val="en-US"/>
+        </w:rPr>
+        <w:t>Node JS</w:t>
+      </w:r>
+    </w:p>
+    <w:p>
+      <w:pPr>
+        <w:rPr>
+          <w:lang w:val="en-US"/>
+        </w:rPr>
+      </w:pPr>
+      <w:r>
+        <w:rPr>
+          <w:lang w:val="en-US"/>
+        </w:rPr>
+        <w:t>Express JS</w:t>
+      </w:r>
+    </w:p>
+    <w:p>
+      <w:pPr>
+        <w:rPr>
+          <w:lang w:val="en-US"/>
+        </w:rPr>
+      </w:pPr>
+      <w:r>
+        <w:rPr>
+          <w:lang w:val="en-US"/>
+        </w:rPr>
+        <w:t>Mongo DB</w:t>
+      </w:r>
+    </w:p>
+    <w:p>
+      <w:pPr>
+        <w:rPr>
+          <w:lang w:val="en-US"/>
+        </w:rPr>
+      </w:pPr>
+      <w:r>
+        <w:rPr>
+          <w:lang w:val="en-US"/>
+        </w:rPr>
+        <w:t>Socket.io</w:t>
+      </w:r>
+    </w:p>
+    <w:p>
+      <w:pPr>
+        <w:rPr>
+          <w:lang w:val="en-US"/>
+        </w:rPr>
+      </w:pPr>
+    </w:p>
+    <w:p>
+      <w:pPr>
+        <w:rPr>
+          <w:lang w:val="en-US"/>
+        </w:rPr>
+      </w:pPr>
+      <w:r>
+        <w:rPr>
+          <w:lang w:val="en-US"/>
+        </w:rPr>
+        <w:t xml:space="preserve">In backend we have </w:t>
+      </w:r>
+      <w:proofErr w:type="gramStart"/>
+      <w:r>
+        <w:rPr>
+          <w:lang w:val="en-US"/>
+        </w:rPr>
+        <w:t>used :</w:t>
+      </w:r>
+      <w:proofErr w:type="gramEnd"/>
     </w:p>
     <w:p>
       <w:pPr>
@@ -115,6 +340,10 @@
         <w:ind w:left="1440"/>
       </w:pPr>
       <w:r>
+        <w:rPr>
+          <w:noProof/>
+        </w:rPr>
+        <w:lastRenderedPageBreak/>
         <w:drawing>
           <wp:inline distT="0" distB="0" distL="0" distR="0" wp14:anchorId="2882939A" wp14:editId="007DF260">
             <wp:extent cx="4136332" cy="1623646"/>
@@ -131,7 +360,7 @@
                     <pic:cNvPicPr/>
                   </pic:nvPicPr>
                   <pic:blipFill>
-                    <a:blip r:embed="rId5"/>
+                    <a:blip r:embed="rId6"/>
                     <a:stretch>
                       <a:fillRect/>
                     </a:stretch>
@@ -184,7 +413,15 @@
         </w:numPr>
       </w:pPr>
       <w:r>
-        <w:t>A MongoDB object modeling tool, allowing you to define schemas and interact with MongoDB easily.</w:t>
+        <w:t xml:space="preserve">A MongoDB object </w:t>
+      </w:r>
+      <w:proofErr w:type="spellStart"/>
+      <w:r>
+        <w:t>modeling</w:t>
+      </w:r>
+      <w:proofErr w:type="spellEnd"/>
+      <w:r>
+        <w:t xml:space="preserve"> tool, allowing you to define schemas and interact with MongoDB easily.</w:t>
       </w:r>
     </w:p>
     <w:p>
@@ -203,6 +440,9 @@
         <w:ind w:left="720"/>
       </w:pPr>
       <w:r>
+        <w:rPr>
+          <w:noProof/>
+        </w:rPr>
         <w:drawing>
           <wp:inline distT="0" distB="0" distL="0" distR="0" wp14:anchorId="0BE79A66" wp14:editId="0838306E">
             <wp:extent cx="3774831" cy="2155651"/>
@@ -219,7 +459,7 @@
                     <pic:cNvPicPr/>
                   </pic:nvPicPr>
                   <pic:blipFill>
-                    <a:blip r:embed="rId6"/>
+                    <a:blip r:embed="rId7"/>
                     <a:stretch>
                       <a:fillRect/>
                     </a:stretch>
@@ -286,6 +526,7 @@
           <w:numId w:val="1"/>
         </w:numPr>
       </w:pPr>
+      <w:proofErr w:type="spellStart"/>
       <w:r>
         <w:rPr>
           <w:b/>
@@ -293,6 +534,7 @@
         </w:rPr>
         <w:t>dotenv</w:t>
       </w:r>
+      <w:proofErr w:type="spellEnd"/>
       <w:r>
         <w:t>:</w:t>
       </w:r>
@@ -305,7 +547,15 @@
         </w:numPr>
       </w:pPr>
       <w:r>
-        <w:t>Loads environment variables from a .env file into process.env, useful for managing sensitive credentials.</w:t>
+        <w:t xml:space="preserve">Loads environment variables from a .env file into </w:t>
+      </w:r>
+      <w:proofErr w:type="spellStart"/>
+      <w:r>
+        <w:t>process.env</w:t>
+      </w:r>
+      <w:proofErr w:type="spellEnd"/>
+      <w:r>
+        <w:t>, useful for managing sensitive credentials.</w:t>
       </w:r>
     </w:p>
     <w:p>
@@ -317,7 +567,15 @@
         </w:numPr>
       </w:pPr>
       <w:r>
-        <w:t>Imagine you have a box where you keep secret keys to your house. .env is like that box, storing sensitive credentials like API keys or database passwords securely.</w:t>
+        <w:t xml:space="preserve">Imagine you have a box where you keep secret keys to your house. </w:t>
+      </w:r>
+      <w:proofErr w:type="gramStart"/>
+      <w:r>
+        <w:t>.env</w:t>
+      </w:r>
+      <w:proofErr w:type="gramEnd"/>
+      <w:r>
+        <w:t xml:space="preserve"> is like that box, storing sensitive credentials like API keys or database passwords securely.</w:t>
       </w:r>
     </w:p>
     <w:p>
@@ -345,7 +603,15 @@
         </w:numPr>
       </w:pPr>
       <w:r>
-        <w:t>Loads environment variables from a .env file into process.env.</w:t>
+        <w:t xml:space="preserve">Loads environment variables from a .env file into </w:t>
+      </w:r>
+      <w:proofErr w:type="spellStart"/>
+      <w:r>
+        <w:t>process.env</w:t>
+      </w:r>
+      <w:proofErr w:type="spellEnd"/>
+      <w:r>
+        <w:t>.</w:t>
       </w:r>
     </w:p>
     <w:p>
@@ -354,6 +620,10 @@
         <w:ind w:left="1440"/>
       </w:pPr>
       <w:r>
+        <w:rPr>
+          <w:noProof/>
+        </w:rPr>
+        <w:lastRenderedPageBreak/>
         <w:drawing>
           <wp:inline distT="0" distB="0" distL="0" distR="0" wp14:anchorId="181C5C58" wp14:editId="1CB02616">
             <wp:extent cx="4213771" cy="1951892"/>
@@ -370,7 +640,7 @@
                     <pic:cNvPicPr/>
                   </pic:nvPicPr>
                   <pic:blipFill>
-                    <a:blip r:embed="rId7"/>
+                    <a:blip r:embed="rId8"/>
                     <a:stretch>
                       <a:fillRect/>
                     </a:stretch>
@@ -403,6 +673,7 @@
           <w:numId w:val="1"/>
         </w:numPr>
       </w:pPr>
+      <w:proofErr w:type="spellStart"/>
       <w:r>
         <w:rPr>
           <w:b/>
@@ -410,22 +681,14 @@
         </w:rPr>
         <w:t>jsonwebtoken</w:t>
       </w:r>
+      <w:proofErr w:type="spellEnd"/>
       <w:r>
         <w:t>:</w:t>
       </w:r>
     </w:p>
     <w:p>
       <w:r>
-        <w:t xml:space="preserve">               </w:t>
-      </w:r>
-      <w:r>
-        <w:t>JWT is like a digital ID card. It’s a token that securely identifies a user in an</w:t>
-      </w:r>
-      <w:r>
-        <w:t xml:space="preserve"> </w:t>
-      </w:r>
-      <w:r>
-        <w:t>application.</w:t>
+        <w:t xml:space="preserve">               JWT is like a digital ID card. It’s a token that securely identifies a user in an application.</w:t>
       </w:r>
     </w:p>
     <w:p>
@@ -490,6 +753,9 @@
         <w:pStyle w:val="ListParagraph"/>
       </w:pPr>
       <w:r>
+        <w:rPr>
+          <w:noProof/>
+        </w:rPr>
         <w:drawing>
           <wp:inline distT="0" distB="0" distL="0" distR="0" wp14:anchorId="366D46B7" wp14:editId="56E9662B">
             <wp:extent cx="4283312" cy="1686560"/>
@@ -506,7 +772,7 @@
                     <pic:cNvPicPr/>
                   </pic:nvPicPr>
                   <pic:blipFill>
-                    <a:blip r:embed="rId8"/>
+                    <a:blip r:embed="rId9"/>
                     <a:stretch>
                       <a:fillRect/>
                     </a:stretch>
@@ -569,14 +835,15 @@
           <w:numId w:val="1"/>
         </w:numPr>
       </w:pPr>
-      <w:r>
-        <w:rPr>
-          <w:b/>
-          <w:bCs/>
-        </w:rPr>
-        <w:lastRenderedPageBreak/>
+      <w:proofErr w:type="spellStart"/>
+      <w:r>
+        <w:rPr>
+          <w:b/>
+          <w:bCs/>
+        </w:rPr>
         <w:t>bcryptjs</w:t>
       </w:r>
+      <w:proofErr w:type="spellEnd"/>
       <w:r>
         <w:t>:</w:t>
       </w:r>
@@ -661,7 +928,9 @@
         <w:rPr>
           <w:b/>
           <w:bCs/>
-        </w:rPr>
+          <w:noProof/>
+        </w:rPr>
+        <w:lastRenderedPageBreak/>
         <w:drawing>
           <wp:inline distT="0" distB="0" distL="0" distR="0" wp14:anchorId="6BAFA695" wp14:editId="1BDC82FD">
             <wp:extent cx="5731510" cy="2005330"/>
@@ -678,7 +947,7 @@
                     <pic:cNvPicPr/>
                   </pic:nvPicPr>
                   <pic:blipFill>
-                    <a:blip r:embed="rId9"/>
+                    <a:blip r:embed="rId10"/>
                     <a:stretch>
                       <a:fillRect/>
                     </a:stretch>
@@ -784,6 +1053,9 @@
     </w:p>
     <w:p>
       <w:r>
+        <w:rPr>
+          <w:noProof/>
+        </w:rPr>
         <w:drawing>
           <wp:inline distT="0" distB="0" distL="0" distR="0" wp14:anchorId="5E8BA115" wp14:editId="1C504172">
             <wp:extent cx="3916759" cy="2372360"/>
@@ -800,7 +1072,7 @@
                     <pic:cNvPicPr/>
                   </pic:nvPicPr>
                   <pic:blipFill>
-                    <a:blip r:embed="rId10"/>
+                    <a:blip r:embed="rId11"/>
                     <a:stretch>
                       <a:fillRect/>
                     </a:stretch>
@@ -828,14 +1100,15 @@
           <w:numId w:val="1"/>
         </w:numPr>
       </w:pPr>
-      <w:r>
-        <w:rPr>
-          <w:b/>
-          <w:bCs/>
-        </w:rPr>
-        <w:lastRenderedPageBreak/>
+      <w:proofErr w:type="spellStart"/>
+      <w:r>
+        <w:rPr>
+          <w:b/>
+          <w:bCs/>
+        </w:rPr>
         <w:t>cloudinary</w:t>
       </w:r>
+      <w:proofErr w:type="spellEnd"/>
       <w:r>
         <w:t>:</w:t>
       </w:r>
@@ -848,8 +1121,13 @@
           <w:numId w:val="10"/>
         </w:numPr>
       </w:pPr>
-      <w:r>
-        <w:t>Cloudinary is like a cloud storage service for images and videos. It allows you to upload, store, and manage media files.</w:t>
+      <w:proofErr w:type="spellStart"/>
+      <w:r>
+        <w:t>Cloudinary</w:t>
+      </w:r>
+      <w:proofErr w:type="spellEnd"/>
+      <w:r>
+        <w:t xml:space="preserve"> is like a cloud storage service for images and videos. It allows you to upload, store, and manage media files.</w:t>
       </w:r>
     </w:p>
     <w:p>
@@ -913,7 +1191,15 @@
         </w:rPr>
       </w:pPr>
       <w:r>
-        <w:t>Provides easy integration with Cloudinary's cloud-based image and video management services.</w:t>
+        <w:t xml:space="preserve">Provides easy integration with </w:t>
+      </w:r>
+      <w:proofErr w:type="spellStart"/>
+      <w:r>
+        <w:t>Cloudinary's</w:t>
+      </w:r>
+      <w:proofErr w:type="spellEnd"/>
+      <w:r>
+        <w:t xml:space="preserve"> cloud-based image and video management services.</w:t>
       </w:r>
     </w:p>
     <w:p>
@@ -986,7 +1272,15 @@
         </w:numPr>
       </w:pPr>
       <w:r>
-        <w:t>Uses WebSockets for fast, bidirectional communication.</w:t>
+        <w:t xml:space="preserve">Uses </w:t>
+      </w:r>
+      <w:proofErr w:type="spellStart"/>
+      <w:r>
+        <w:t>WebSockets</w:t>
+      </w:r>
+      <w:proofErr w:type="spellEnd"/>
+      <w:r>
+        <w:t xml:space="preserve"> for fast, bidirectional communication.</w:t>
       </w:r>
     </w:p>
     <w:p>
@@ -1103,6 +1397,7 @@
           <w:numId w:val="13"/>
         </w:numPr>
       </w:pPr>
+      <w:proofErr w:type="spellStart"/>
       <w:r>
         <w:rPr>
           <w:b/>
@@ -1110,6 +1405,7 @@
         </w:rPr>
         <w:t>Cloudinary</w:t>
       </w:r>
+      <w:proofErr w:type="spellEnd"/>
       <w:r>
         <w:t>: Manages media uploads.</w:t>
       </w:r>
@@ -1136,6 +1432,7 @@
       </w:pPr>
     </w:p>
     <w:p>
+      <w:proofErr w:type="spellStart"/>
       <w:r>
         <w:rPr>
           <w:b/>
@@ -1143,6 +1440,7 @@
         </w:rPr>
         <w:t>Nodemon</w:t>
       </w:r>
+      <w:proofErr w:type="spellEnd"/>
       <w:r>
         <w:t xml:space="preserve"> is a utility that monitors for changes in your Node.js application and automatically restarts the server whenever a file is modified. This is especially useful during development because it eliminates the need to manually stop and start the server every time you make a change in your code.</w:t>
       </w:r>
@@ -1150,7 +1448,7 @@
     <w:p>
       <w:r>
         <w:pict w14:anchorId="733C8094">
-          <v:rect id="_x0000_i1031" style="width:0;height:1.5pt" o:hralign="center" o:hrstd="t" o:hr="t" fillcolor="#a0a0a0" stroked="f"/>
+          <v:rect id="_x0000_i1025" style="width:0;height:1.5pt" o:hralign="center" o:hrstd="t" o:hr="t" fillcolor="#a0a0a0" stroked="f"/>
         </w:pict>
       </w:r>
     </w:p>
@@ -1166,8 +1464,23 @@
           <w:b/>
           <w:bCs/>
         </w:rPr>
-        <w:lastRenderedPageBreak/>
-        <w:t>Why Use Nodemon?</w:t>
+        <w:t xml:space="preserve">Why Use </w:t>
+      </w:r>
+      <w:proofErr w:type="spellStart"/>
+      <w:r>
+        <w:rPr>
+          <w:b/>
+          <w:bCs/>
+        </w:rPr>
+        <w:t>Nodemon</w:t>
+      </w:r>
+      <w:proofErr w:type="spellEnd"/>
+      <w:r>
+        <w:rPr>
+          <w:b/>
+          <w:bCs/>
+        </w:rPr>
+        <w:t>?</w:t>
       </w:r>
     </w:p>
     <w:p>
@@ -1228,11 +1541,22 @@
         <w:rPr>
           <w:lang w:val="en-US"/>
         </w:rPr>
-        <w:t>In package.Json</w:t>
-      </w:r>
-    </w:p>
-    <w:p>
-      <w:r>
+        <w:t xml:space="preserve">In </w:t>
+      </w:r>
+      <w:proofErr w:type="spellStart"/>
+      <w:proofErr w:type="gramStart"/>
+      <w:r>
+        <w:rPr>
+          <w:lang w:val="en-US"/>
+        </w:rPr>
+        <w:t>package.Json</w:t>
+      </w:r>
+      <w:proofErr w:type="spellEnd"/>
+      <w:proofErr w:type="gramEnd"/>
+    </w:p>
+    <w:p>
+      <w:r>
+        <w:lastRenderedPageBreak/>
         <w:t xml:space="preserve">With "type": "module", you can use </w:t>
       </w:r>
       <w:r>
@@ -1243,7 +1567,17 @@
         <w:t>ES Module syntax</w:t>
       </w:r>
       <w:r>
-        <w:t xml:space="preserve"> with import and export instead of require and module.exports.</w:t>
+        <w:t xml:space="preserve"> with import and export instead of require and </w:t>
+      </w:r>
+      <w:proofErr w:type="spellStart"/>
+      <w:proofErr w:type="gramStart"/>
+      <w:r>
+        <w:t>module.exports</w:t>
+      </w:r>
+      <w:proofErr w:type="spellEnd"/>
+      <w:proofErr w:type="gramEnd"/>
+      <w:r>
+        <w:t>.</w:t>
       </w:r>
     </w:p>
     <w:p>
@@ -1259,6 +1593,116 @@
           <w:lang w:val="en-US"/>
         </w:rPr>
       </w:pPr>
+    </w:p>
+    <w:p>
+      <w:pPr>
+        <w:rPr>
+          <w:lang w:val="en-US"/>
+        </w:rPr>
+      </w:pPr>
+      <w:r>
+        <w:rPr>
+          <w:noProof/>
+          <w:lang w:val="en-US"/>
+        </w:rPr>
+        <w:drawing>
+          <wp:inline distT="0" distB="0" distL="0" distR="0" wp14:anchorId="5EC909E6" wp14:editId="5B05E76D">
+            <wp:extent cx="3733800" cy="2153161"/>
+            <wp:effectExtent l="0" t="0" r="0" b="0"/>
+            <wp:docPr id="390785918" name="Picture 1"/>
+            <wp:cNvGraphicFramePr>
+              <a:graphicFrameLocks xmlns:a="http://schemas.openxmlformats.org/drawingml/2006/main" noChangeAspect="1"/>
+            </wp:cNvGraphicFramePr>
+            <a:graphic xmlns:a="http://schemas.openxmlformats.org/drawingml/2006/main">
+              <a:graphicData uri="http://schemas.openxmlformats.org/drawingml/2006/picture">
+                <pic:pic xmlns:pic="http://schemas.openxmlformats.org/drawingml/2006/picture">
+                  <pic:nvPicPr>
+                    <pic:cNvPr id="390785918" name=""/>
+                    <pic:cNvPicPr/>
+                  </pic:nvPicPr>
+                  <pic:blipFill>
+                    <a:blip r:embed="rId12"/>
+                    <a:stretch>
+                      <a:fillRect/>
+                    </a:stretch>
+                  </pic:blipFill>
+                  <pic:spPr>
+                    <a:xfrm>
+                      <a:off x="0" y="0"/>
+                      <a:ext cx="3740599" cy="2157082"/>
+                    </a:xfrm>
+                    <a:prstGeom prst="rect">
+                      <a:avLst/>
+                    </a:prstGeom>
+                  </pic:spPr>
+                </pic:pic>
+              </a:graphicData>
+            </a:graphic>
+          </wp:inline>
+        </w:drawing>
+      </w:r>
+    </w:p>
+    <w:p>
+      <w:pPr>
+        <w:rPr>
+          <w:lang w:val="en-US"/>
+        </w:rPr>
+      </w:pPr>
+    </w:p>
+    <w:p>
+      <w:pPr>
+        <w:rPr>
+          <w:lang w:val="en-US"/>
+        </w:rPr>
+      </w:pPr>
+    </w:p>
+    <w:p>
+      <w:pPr>
+        <w:rPr>
+          <w:lang w:val="en-US"/>
+        </w:rPr>
+      </w:pPr>
+      <w:r>
+        <w:rPr>
+          <w:noProof/>
+          <w:lang w:val="en-US"/>
+        </w:rPr>
+        <w:drawing>
+          <wp:inline distT="0" distB="0" distL="0" distR="0" wp14:anchorId="44EE1389" wp14:editId="58570100">
+            <wp:extent cx="5731510" cy="2721610"/>
+            <wp:effectExtent l="0" t="0" r="2540" b="2540"/>
+            <wp:docPr id="123243750" name="Picture 1"/>
+            <wp:cNvGraphicFramePr>
+              <a:graphicFrameLocks xmlns:a="http://schemas.openxmlformats.org/drawingml/2006/main" noChangeAspect="1"/>
+            </wp:cNvGraphicFramePr>
+            <a:graphic xmlns:a="http://schemas.openxmlformats.org/drawingml/2006/main">
+              <a:graphicData uri="http://schemas.openxmlformats.org/drawingml/2006/picture">
+                <pic:pic xmlns:pic="http://schemas.openxmlformats.org/drawingml/2006/picture">
+                  <pic:nvPicPr>
+                    <pic:cNvPr id="123243750" name=""/>
+                    <pic:cNvPicPr/>
+                  </pic:nvPicPr>
+                  <pic:blipFill>
+                    <a:blip r:embed="rId13"/>
+                    <a:stretch>
+                      <a:fillRect/>
+                    </a:stretch>
+                  </pic:blipFill>
+                  <pic:spPr>
+                    <a:xfrm>
+                      <a:off x="0" y="0"/>
+                      <a:ext cx="5731510" cy="2721610"/>
+                    </a:xfrm>
+                    <a:prstGeom prst="rect">
+                      <a:avLst/>
+                    </a:prstGeom>
+                  </pic:spPr>
+                </pic:pic>
+              </a:graphicData>
+            </a:graphic>
+          </wp:inline>
+        </w:drawing>
+      </w:r>
     </w:p>
     <w:sectPr>
       <w:pgSz w:w="11906" w:h="16838"/>

</xml_diff>